<commit_message>
Not very good spirit
</commit_message>
<xml_diff>
--- a/out/production/leetcode/com/shuzijun/leetcode/Leetcode笔记.docx
+++ b/out/production/leetcode/com/shuzijun/leetcode/Leetcode笔记.docx
@@ -2972,15 +2972,12 @@
         <w:t>26]</w:t>
       </w:r>
       <w:r>
+        <w:t xml:space="preserve"> remove</w:t>
+      </w:r>
+      <w:r>
         <w:t xml:space="preserve"> </w:t>
       </w:r>
       <w:r>
-        <w:t>remove</w:t>
-      </w:r>
-      <w:r>
-        <w:t xml:space="preserve"> </w:t>
-      </w:r>
-      <w:r>
         <w:t>Duplicates</w:t>
       </w:r>
     </w:p>
@@ -2998,9 +2995,6 @@
     <w:p>
       <w:pPr>
         <w:ind w:firstLine="420"/>
-        <w:rPr>
-          <w:rFonts w:hint="eastAsia"/>
-        </w:rPr>
       </w:pPr>
       <w:r>
         <w:rPr>
@@ -3042,9 +3036,6 @@
     <w:p>
       <w:pPr>
         <w:ind w:firstLine="420"/>
-        <w:rPr>
-          <w:rFonts w:hint="eastAsia"/>
-        </w:rPr>
       </w:pPr>
       <w:r>
         <w:rPr>
@@ -3052,6 +3043,268 @@
         </w:rPr>
         <w:t>这道题需要仔细考虑“下一个”意味着什么，有点类似一道数学题，找不到破题点就完全没法做。</w:t>
       </w:r>
+    </w:p>
+    <w:p>
+      <w:pPr>
+        <w:ind w:firstLine="420"/>
+      </w:pPr>
+    </w:p>
+    <w:p>
+      <w:pPr>
+        <w:ind w:firstLine="420"/>
+      </w:pPr>
+      <w:r>
+        <w:t>2024年1月12日星期五</w:t>
+      </w:r>
+    </w:p>
+    <w:p>
+      <w:pPr>
+        <w:pStyle w:val="a3"/>
+        <w:numPr>
+          <w:ilvl w:val="0"/>
+          <w:numId w:val="13"/>
+        </w:numPr>
+        <w:ind w:firstLineChars="0"/>
+      </w:pPr>
+      <w:r>
+        <w:rPr>
+          <w:rFonts w:hint="eastAsia"/>
+        </w:rPr>
+        <w:t>[</w:t>
+      </w:r>
+      <w:r>
+        <w:t>32]Longest Valid Parentheses</w:t>
+      </w:r>
+    </w:p>
+    <w:p>
+      <w:pPr>
+        <w:ind w:left="360" w:firstLineChars="0" w:firstLine="0"/>
+      </w:pPr>
+      <w:r>
+        <w:rPr>
+          <w:rFonts w:hint="eastAsia"/>
+        </w:rPr>
+        <w:t>给定一组括号</w:t>
+      </w:r>
+      <w:r>
+        <w:t>’(‘</w:t>
+      </w:r>
+      <w:r>
+        <w:rPr>
+          <w:rFonts w:hint="eastAsia"/>
+        </w:rPr>
+        <w:t>和‘)’，返回最长的完整组合的括号子串长度</w:t>
+      </w:r>
+    </w:p>
+    <w:p>
+      <w:pPr>
+        <w:ind w:left="360" w:firstLineChars="0" w:firstLine="0"/>
+      </w:pPr>
+    </w:p>
+    <w:p>
+      <w:pPr>
+        <w:ind w:left="360" w:firstLineChars="0" w:firstLine="0"/>
+      </w:pPr>
+      <w:r>
+        <w:rPr>
+          <w:rFonts w:hint="eastAsia"/>
+        </w:rPr>
+        <w:t>这道题我用暴力解法写了出来，但是时间复杂度超了。其实较快的解法比暴力解法也就多绕了一圈。</w:t>
+      </w:r>
+    </w:p>
+    <w:p>
+      <w:pPr>
+        <w:ind w:left="360" w:firstLineChars="0" w:firstLine="0"/>
+      </w:pPr>
+    </w:p>
+    <w:p>
+      <w:pPr>
+        <w:ind w:left="360" w:firstLineChars="0" w:firstLine="0"/>
+        <w:rPr>
+          <w:rFonts w:hint="eastAsia"/>
+        </w:rPr>
+      </w:pPr>
+      <w:r>
+        <w:rPr>
+          <w:rFonts w:hint="eastAsia"/>
+        </w:rPr>
+        <w:t>这是一道hard题，思维难度大于代码难度。</w:t>
+      </w:r>
+    </w:p>
+    <w:p>
+      <w:pPr>
+        <w:ind w:left="360" w:firstLineChars="0" w:firstLine="0"/>
+      </w:pPr>
+    </w:p>
+    <w:p>
+      <w:pPr>
+        <w:ind w:left="360" w:firstLineChars="0" w:firstLine="0"/>
+      </w:pPr>
+      <w:r>
+        <w:rPr>
+          <w:rFonts w:hint="eastAsia"/>
+          <w:b/>
+          <w:bCs/>
+        </w:rPr>
+        <w:t>栈方法</w:t>
+      </w:r>
+      <w:r>
+        <w:rPr>
+          <w:rFonts w:hint="eastAsia"/>
+        </w:rPr>
+        <w:t>：首先在一个空栈里面压入一个哨兵元素-</w:t>
+      </w:r>
+      <w:r>
+        <w:t>1</w:t>
+      </w:r>
+      <w:r>
+        <w:rPr>
+          <w:rFonts w:hint="eastAsia"/>
+        </w:rPr>
+        <w:t>，其代表最早一个</w:t>
+      </w:r>
+      <w:r>
+        <w:t>’)”</w:t>
+      </w:r>
+      <w:r>
+        <w:rPr>
+          <w:rFonts w:hint="eastAsia"/>
+        </w:rPr>
+        <w:t>所在的位置。压入</w:t>
+      </w:r>
+      <w:r>
+        <w:t>-1</w:t>
+      </w:r>
+      <w:r>
+        <w:rPr>
+          <w:rFonts w:hint="eastAsia"/>
+        </w:rPr>
+        <w:t>是因为若第一个是左括号，第二个是右括号，则pop后应当把第一个括号也算上，所以不是0。</w:t>
+      </w:r>
+    </w:p>
+    <w:p>
+      <w:pPr>
+        <w:ind w:left="360" w:firstLineChars="0" w:firstLine="0"/>
+      </w:pPr>
+      <w:r>
+        <w:rPr>
+          <w:rFonts w:hint="eastAsia"/>
+        </w:rPr>
+        <w:t>栈从前向后遍历，遇到左括号则压入其索引，遇到右括号则pop，如果pop后栈空了就压入当前右括号索引，若不空就更新最大长度，更新方式是当前索引减去栈顶值，即上一个没有被抵消的括号的索引。</w:t>
+      </w:r>
+    </w:p>
+    <w:p>
+      <w:pPr>
+        <w:ind w:left="360" w:firstLineChars="0" w:firstLine="0"/>
+        <w:rPr>
+          <w:rFonts w:hint="eastAsia"/>
+        </w:rPr>
+      </w:pPr>
+      <w:r>
+        <w:rPr>
+          <w:rFonts w:hint="eastAsia"/>
+        </w:rPr>
+        <w:t>该方法时间复杂度O（n），因为要扫描完整的字符串；空间复杂度O（n），最坏情况是一串左括号全部压入栈。</w:t>
+      </w:r>
+    </w:p>
+    <w:p>
+      <w:pPr>
+        <w:ind w:left="360" w:firstLineChars="0" w:firstLine="0"/>
+      </w:pPr>
+    </w:p>
+    <w:p>
+      <w:pPr>
+        <w:ind w:left="360" w:firstLineChars="0" w:firstLine="0"/>
+      </w:pPr>
+      <w:r>
+        <w:rPr>
+          <w:rFonts w:hint="eastAsia"/>
+          <w:b/>
+          <w:bCs/>
+        </w:rPr>
+        <w:t>左右指针法</w:t>
+      </w:r>
+      <w:r>
+        <w:rPr>
+          <w:rFonts w:hint="eastAsia"/>
+        </w:rPr>
+        <w:t>：分别从左到右和从右到左扫描字符串，遇到左括号则left+</w:t>
+      </w:r>
+      <w:r>
+        <w:t>1</w:t>
+      </w:r>
+      <w:r>
+        <w:rPr>
+          <w:rFonts w:hint="eastAsia"/>
+        </w:rPr>
+        <w:t>，遇到右括号则right</w:t>
+      </w:r>
+      <w:r>
+        <w:t>+1</w:t>
+      </w:r>
+      <w:r>
+        <w:rPr>
+          <w:rFonts w:hint="eastAsia"/>
+        </w:rPr>
+        <w:t>，若运算后左右相等则</w:t>
+      </w:r>
+      <w:r>
+        <w:rPr>
+          <w:rFonts w:hint="eastAsia"/>
+        </w:rPr>
+        <w:t>更新最大长度为right</w:t>
+      </w:r>
+      <w:r>
+        <w:t>*2</w:t>
+      </w:r>
+      <w:r>
+        <w:rPr>
+          <w:rFonts w:hint="eastAsia"/>
+        </w:rPr>
+        <w:t>，若right大于left则二者均归零。</w:t>
+      </w:r>
+    </w:p>
+    <w:p>
+      <w:pPr>
+        <w:ind w:left="360" w:firstLineChars="0" w:firstLine="0"/>
+        <w:rPr>
+          <w:rFonts w:hint="eastAsia"/>
+        </w:rPr>
+      </w:pPr>
+      <w:r>
+        <w:rPr>
+          <w:rFonts w:hint="eastAsia"/>
+        </w:rPr>
+        <w:t>这个方法非常直观</w:t>
+      </w:r>
+      <w:r>
+        <w:rPr>
+          <w:rFonts w:hint="eastAsia"/>
+        </w:rPr>
+        <w:t>，如果遍历时括号正常组合，则left总是先于right且最终会相等，得到正确的长度；若出现多余左括号，则由于更新规则为right</w:t>
+      </w:r>
+      <w:r>
+        <w:t>*2</w:t>
+      </w:r>
+      <w:r>
+        <w:rPr>
+          <w:rFonts w:hint="eastAsia"/>
+        </w:rPr>
+        <w:t>而没有影响；若出现多余右括号，则二者清零后重新开始，前面的组合全部不算，字符串在此被斩断。</w:t>
+      </w:r>
+    </w:p>
+    <w:p>
+      <w:pPr>
+        <w:pStyle w:val="a3"/>
+        <w:numPr>
+          <w:ilvl w:val="0"/>
+          <w:numId w:val="13"/>
+        </w:numPr>
+        <w:ind w:firstLineChars="0"/>
+        <w:rPr>
+          <w:rFonts w:hint="eastAsia"/>
+        </w:rPr>
+      </w:pPr>
     </w:p>
     <w:sectPr>
       <w:pgSz w:w="11906" w:h="16838"/>
@@ -3155,6 +3408,95 @@
     </w:lvl>
   </w:abstractNum>
   <w:abstractNum w:abstractNumId="1" w15:restartNumberingAfterBreak="0">
+    <w:nsid w:val="087803F6"/>
+    <w:multiLevelType w:val="hybridMultilevel"/>
+    <w:tmpl w:val="B7A24E08"/>
+    <w:lvl w:ilvl="0" w:tplc="5C5E11D6">
+      <w:start w:val="1"/>
+      <w:numFmt w:val="decimal"/>
+      <w:lvlText w:val="%1."/>
+      <w:lvlJc w:val="left"/>
+      <w:pPr>
+        <w:ind w:left="780" w:hanging="360"/>
+      </w:pPr>
+      <w:rPr>
+        <w:rFonts w:hint="default"/>
+      </w:rPr>
+    </w:lvl>
+    <w:lvl w:ilvl="1" w:tplc="04090019" w:tentative="1">
+      <w:start w:val="1"/>
+      <w:numFmt w:val="lowerLetter"/>
+      <w:lvlText w:val="%2)"/>
+      <w:lvlJc w:val="left"/>
+      <w:pPr>
+        <w:ind w:left="1260" w:hanging="420"/>
+      </w:pPr>
+    </w:lvl>
+    <w:lvl w:ilvl="2" w:tplc="0409001B" w:tentative="1">
+      <w:start w:val="1"/>
+      <w:numFmt w:val="lowerRoman"/>
+      <w:lvlText w:val="%3."/>
+      <w:lvlJc w:val="right"/>
+      <w:pPr>
+        <w:ind w:left="1680" w:hanging="420"/>
+      </w:pPr>
+    </w:lvl>
+    <w:lvl w:ilvl="3" w:tplc="0409000F" w:tentative="1">
+      <w:start w:val="1"/>
+      <w:numFmt w:val="decimal"/>
+      <w:lvlText w:val="%4."/>
+      <w:lvlJc w:val="left"/>
+      <w:pPr>
+        <w:ind w:left="2100" w:hanging="420"/>
+      </w:pPr>
+    </w:lvl>
+    <w:lvl w:ilvl="4" w:tplc="04090019" w:tentative="1">
+      <w:start w:val="1"/>
+      <w:numFmt w:val="lowerLetter"/>
+      <w:lvlText w:val="%5)"/>
+      <w:lvlJc w:val="left"/>
+      <w:pPr>
+        <w:ind w:left="2520" w:hanging="420"/>
+      </w:pPr>
+    </w:lvl>
+    <w:lvl w:ilvl="5" w:tplc="0409001B" w:tentative="1">
+      <w:start w:val="1"/>
+      <w:numFmt w:val="lowerRoman"/>
+      <w:lvlText w:val="%6."/>
+      <w:lvlJc w:val="right"/>
+      <w:pPr>
+        <w:ind w:left="2940" w:hanging="420"/>
+      </w:pPr>
+    </w:lvl>
+    <w:lvl w:ilvl="6" w:tplc="0409000F" w:tentative="1">
+      <w:start w:val="1"/>
+      <w:numFmt w:val="decimal"/>
+      <w:lvlText w:val="%7."/>
+      <w:lvlJc w:val="left"/>
+      <w:pPr>
+        <w:ind w:left="3360" w:hanging="420"/>
+      </w:pPr>
+    </w:lvl>
+    <w:lvl w:ilvl="7" w:tplc="04090019" w:tentative="1">
+      <w:start w:val="1"/>
+      <w:numFmt w:val="lowerLetter"/>
+      <w:lvlText w:val="%8)"/>
+      <w:lvlJc w:val="left"/>
+      <w:pPr>
+        <w:ind w:left="3780" w:hanging="420"/>
+      </w:pPr>
+    </w:lvl>
+    <w:lvl w:ilvl="8" w:tplc="0409001B" w:tentative="1">
+      <w:start w:val="1"/>
+      <w:numFmt w:val="lowerRoman"/>
+      <w:lvlText w:val="%9."/>
+      <w:lvlJc w:val="right"/>
+      <w:pPr>
+        <w:ind w:left="4200" w:hanging="420"/>
+      </w:pPr>
+    </w:lvl>
+  </w:abstractNum>
+  <w:abstractNum w:abstractNumId="2" w15:restartNumberingAfterBreak="0">
     <w:nsid w:val="0AD00405"/>
     <w:multiLevelType w:val="hybridMultilevel"/>
     <w:tmpl w:val="D4960C7C"/>
@@ -3243,7 +3585,7 @@
       </w:pPr>
     </w:lvl>
   </w:abstractNum>
-  <w:abstractNum w:abstractNumId="2" w15:restartNumberingAfterBreak="0">
+  <w:abstractNum w:abstractNumId="3" w15:restartNumberingAfterBreak="0">
     <w:nsid w:val="0D412E57"/>
     <w:multiLevelType w:val="hybridMultilevel"/>
     <w:tmpl w:val="55A2A94A"/>
@@ -3332,7 +3674,7 @@
       </w:pPr>
     </w:lvl>
   </w:abstractNum>
-  <w:abstractNum w:abstractNumId="3" w15:restartNumberingAfterBreak="0">
+  <w:abstractNum w:abstractNumId="4" w15:restartNumberingAfterBreak="0">
     <w:nsid w:val="20FC0E46"/>
     <w:multiLevelType w:val="hybridMultilevel"/>
     <w:tmpl w:val="9AB0E6A4"/>
@@ -3421,7 +3763,7 @@
       </w:pPr>
     </w:lvl>
   </w:abstractNum>
-  <w:abstractNum w:abstractNumId="4" w15:restartNumberingAfterBreak="0">
+  <w:abstractNum w:abstractNumId="5" w15:restartNumberingAfterBreak="0">
     <w:nsid w:val="23E12802"/>
     <w:multiLevelType w:val="hybridMultilevel"/>
     <w:tmpl w:val="4AF05338"/>
@@ -3510,7 +3852,7 @@
       </w:pPr>
     </w:lvl>
   </w:abstractNum>
-  <w:abstractNum w:abstractNumId="5" w15:restartNumberingAfterBreak="0">
+  <w:abstractNum w:abstractNumId="6" w15:restartNumberingAfterBreak="0">
     <w:nsid w:val="3078233E"/>
     <w:multiLevelType w:val="hybridMultilevel"/>
     <w:tmpl w:val="2B04A396"/>
@@ -3599,7 +3941,7 @@
       </w:pPr>
     </w:lvl>
   </w:abstractNum>
-  <w:abstractNum w:abstractNumId="6" w15:restartNumberingAfterBreak="0">
+  <w:abstractNum w:abstractNumId="7" w15:restartNumberingAfterBreak="0">
     <w:nsid w:val="34B30574"/>
     <w:multiLevelType w:val="hybridMultilevel"/>
     <w:tmpl w:val="A39ACDB0"/>
@@ -3685,7 +4027,7 @@
       </w:pPr>
     </w:lvl>
   </w:abstractNum>
-  <w:abstractNum w:abstractNumId="7" w15:restartNumberingAfterBreak="0">
+  <w:abstractNum w:abstractNumId="8" w15:restartNumberingAfterBreak="0">
     <w:nsid w:val="3895704B"/>
     <w:multiLevelType w:val="hybridMultilevel"/>
     <w:tmpl w:val="B6F8CF88"/>
@@ -3774,7 +4116,7 @@
       </w:pPr>
     </w:lvl>
   </w:abstractNum>
-  <w:abstractNum w:abstractNumId="8" w15:restartNumberingAfterBreak="0">
+  <w:abstractNum w:abstractNumId="9" w15:restartNumberingAfterBreak="0">
     <w:nsid w:val="3B074790"/>
     <w:multiLevelType w:val="hybridMultilevel"/>
     <w:tmpl w:val="A39ACDB0"/>
@@ -3860,7 +4202,7 @@
       </w:pPr>
     </w:lvl>
   </w:abstractNum>
-  <w:abstractNum w:abstractNumId="9" w15:restartNumberingAfterBreak="0">
+  <w:abstractNum w:abstractNumId="10" w15:restartNumberingAfterBreak="0">
     <w:nsid w:val="3E574925"/>
     <w:multiLevelType w:val="hybridMultilevel"/>
     <w:tmpl w:val="ABA41D9C"/>
@@ -3946,7 +4288,96 @@
       </w:pPr>
     </w:lvl>
   </w:abstractNum>
-  <w:abstractNum w:abstractNumId="10" w15:restartNumberingAfterBreak="0">
+  <w:abstractNum w:abstractNumId="11" w15:restartNumberingAfterBreak="0">
+    <w:nsid w:val="5A3327B2"/>
+    <w:multiLevelType w:val="hybridMultilevel"/>
+    <w:tmpl w:val="BA586588"/>
+    <w:lvl w:ilvl="0" w:tplc="70C243A0">
+      <w:start w:val="1"/>
+      <w:numFmt w:val="decimal"/>
+      <w:lvlText w:val="%1."/>
+      <w:lvlJc w:val="left"/>
+      <w:pPr>
+        <w:ind w:left="360" w:hanging="360"/>
+      </w:pPr>
+      <w:rPr>
+        <w:rFonts w:hint="default"/>
+      </w:rPr>
+    </w:lvl>
+    <w:lvl w:ilvl="1" w:tplc="04090019" w:tentative="1">
+      <w:start w:val="1"/>
+      <w:numFmt w:val="lowerLetter"/>
+      <w:lvlText w:val="%2)"/>
+      <w:lvlJc w:val="left"/>
+      <w:pPr>
+        <w:ind w:left="840" w:hanging="420"/>
+      </w:pPr>
+    </w:lvl>
+    <w:lvl w:ilvl="2" w:tplc="0409001B" w:tentative="1">
+      <w:start w:val="1"/>
+      <w:numFmt w:val="lowerRoman"/>
+      <w:lvlText w:val="%3."/>
+      <w:lvlJc w:val="right"/>
+      <w:pPr>
+        <w:ind w:left="1260" w:hanging="420"/>
+      </w:pPr>
+    </w:lvl>
+    <w:lvl w:ilvl="3" w:tplc="0409000F" w:tentative="1">
+      <w:start w:val="1"/>
+      <w:numFmt w:val="decimal"/>
+      <w:lvlText w:val="%4."/>
+      <w:lvlJc w:val="left"/>
+      <w:pPr>
+        <w:ind w:left="1680" w:hanging="420"/>
+      </w:pPr>
+    </w:lvl>
+    <w:lvl w:ilvl="4" w:tplc="04090019" w:tentative="1">
+      <w:start w:val="1"/>
+      <w:numFmt w:val="lowerLetter"/>
+      <w:lvlText w:val="%5)"/>
+      <w:lvlJc w:val="left"/>
+      <w:pPr>
+        <w:ind w:left="2100" w:hanging="420"/>
+      </w:pPr>
+    </w:lvl>
+    <w:lvl w:ilvl="5" w:tplc="0409001B" w:tentative="1">
+      <w:start w:val="1"/>
+      <w:numFmt w:val="lowerRoman"/>
+      <w:lvlText w:val="%6."/>
+      <w:lvlJc w:val="right"/>
+      <w:pPr>
+        <w:ind w:left="2520" w:hanging="420"/>
+      </w:pPr>
+    </w:lvl>
+    <w:lvl w:ilvl="6" w:tplc="0409000F" w:tentative="1">
+      <w:start w:val="1"/>
+      <w:numFmt w:val="decimal"/>
+      <w:lvlText w:val="%7."/>
+      <w:lvlJc w:val="left"/>
+      <w:pPr>
+        <w:ind w:left="2940" w:hanging="420"/>
+      </w:pPr>
+    </w:lvl>
+    <w:lvl w:ilvl="7" w:tplc="04090019" w:tentative="1">
+      <w:start w:val="1"/>
+      <w:numFmt w:val="lowerLetter"/>
+      <w:lvlText w:val="%8)"/>
+      <w:lvlJc w:val="left"/>
+      <w:pPr>
+        <w:ind w:left="3360" w:hanging="420"/>
+      </w:pPr>
+    </w:lvl>
+    <w:lvl w:ilvl="8" w:tplc="0409001B" w:tentative="1">
+      <w:start w:val="1"/>
+      <w:numFmt w:val="lowerRoman"/>
+      <w:lvlText w:val="%9."/>
+      <w:lvlJc w:val="right"/>
+      <w:pPr>
+        <w:ind w:left="3780" w:hanging="420"/>
+      </w:pPr>
+    </w:lvl>
+  </w:abstractNum>
+  <w:abstractNum w:abstractNumId="12" w15:restartNumberingAfterBreak="0">
     <w:nsid w:val="60667953"/>
     <w:multiLevelType w:val="hybridMultilevel"/>
     <w:tmpl w:val="5DA855BC"/>
@@ -4036,37 +4467,43 @@
     </w:lvl>
   </w:abstractNum>
   <w:num w:numId="1">
+    <w:abstractNumId w:val="3"/>
+  </w:num>
+  <w:num w:numId="2">
     <w:abstractNumId w:val="2"/>
   </w:num>
-  <w:num w:numId="2">
-    <w:abstractNumId w:val="1"/>
+  <w:num w:numId="3">
+    <w:abstractNumId w:val="5"/>
   </w:num>
-  <w:num w:numId="3">
+  <w:num w:numId="4">
     <w:abstractNumId w:val="4"/>
   </w:num>
-  <w:num w:numId="4">
-    <w:abstractNumId w:val="3"/>
-  </w:num>
   <w:num w:numId="5">
-    <w:abstractNumId w:val="7"/>
+    <w:abstractNumId w:val="8"/>
   </w:num>
   <w:num w:numId="6">
     <w:abstractNumId w:val="0"/>
   </w:num>
   <w:num w:numId="7">
+    <w:abstractNumId w:val="10"/>
+  </w:num>
+  <w:num w:numId="8">
+    <w:abstractNumId w:val="7"/>
+  </w:num>
+  <w:num w:numId="9">
     <w:abstractNumId w:val="9"/>
   </w:num>
-  <w:num w:numId="8">
+  <w:num w:numId="10">
     <w:abstractNumId w:val="6"/>
   </w:num>
-  <w:num w:numId="9">
-    <w:abstractNumId w:val="8"/>
+  <w:num w:numId="11">
+    <w:abstractNumId w:val="12"/>
   </w:num>
-  <w:num w:numId="10">
-    <w:abstractNumId w:val="5"/>
+  <w:num w:numId="12">
+    <w:abstractNumId w:val="1"/>
   </w:num>
-  <w:num w:numId="11">
-    <w:abstractNumId w:val="10"/>
+  <w:num w:numId="13">
+    <w:abstractNumId w:val="11"/>
   </w:num>
 </w:numbering>
 </file>

</xml_diff>